<commit_message>
data webpage+readMe File added
</commit_message>
<xml_diff>
--- a/antology proposal.docx
+++ b/antology proposal.docx
@@ -343,22 +343,56 @@
                   </w:r>
                 </w:p>
                 <w:p>
-                  <w:proofErr w:type="spellStart"/>
-                  <w:proofErr w:type="gramStart"/>
-                  <w:r>
+                  <w:pPr>
+                    <w:rPr>
+                      <w:lang w:val="fr-FR"/>
+                    </w:rPr>
+                  </w:pPr>
+                  <w:proofErr w:type="spellStart"/>
+                  <w:proofErr w:type="gramStart"/>
+                  <w:r>
+                    <w:rPr>
+                      <w:lang w:val="fr-FR"/>
+                    </w:rPr>
                     <w:t>getData</w:t>
                   </w:r>
                   <w:proofErr w:type="spellEnd"/>
                   <w:r>
+                    <w:rPr>
+                      <w:lang w:val="fr-FR"/>
+                    </w:rPr>
                     <w:t>(</w:t>
                   </w:r>
-                  <w:proofErr w:type="gramEnd"/>
-                  <w:r>
-                    <w:t>name)</w:t>
-                  </w:r>
-                </w:p>
-                <w:p/>
-                <w:p/>
+                  <w:proofErr w:type="spellStart"/>
+                  <w:proofErr w:type="gramEnd"/>
+                  <w:r>
+                    <w:rPr>
+                      <w:lang w:val="fr-FR"/>
+                    </w:rPr>
+                    <w:t>name</w:t>
+                  </w:r>
+                  <w:proofErr w:type="spellEnd"/>
+                  <w:r>
+                    <w:rPr>
+                      <w:lang w:val="fr-FR"/>
+                    </w:rPr>
+                    <w:t>)</w:t>
+                  </w:r>
+                </w:p>
+                <w:p>
+                  <w:pPr>
+                    <w:rPr>
+                      <w:lang w:val="fr-FR"/>
+                    </w:rPr>
+                  </w:pPr>
+                </w:p>
+                <w:p>
+                  <w:pPr>
+                    <w:rPr>
+                      <w:lang w:val="fr-FR"/>
+                    </w:rPr>
+                  </w:pPr>
+                </w:p>
               </w:txbxContent>
             </v:textbox>
           </v:rect>
@@ -553,32 +587,75 @@
             <v:textbox>
               <w:txbxContent>
                 <w:p>
-                  <w:proofErr w:type="gramStart"/>
-                  <w:r>
+                  <w:pPr>
+                    <w:rPr>
+                      <w:lang w:val="fr-FR"/>
+                    </w:rPr>
+                  </w:pPr>
+                  <w:proofErr w:type="spellStart"/>
+                  <w:proofErr w:type="gramStart"/>
+                  <w:r>
+                    <w:rPr>
+                      <w:lang w:val="fr-FR"/>
+                    </w:rPr>
                     <w:t>f</w:t>
                   </w:r>
                   <w:r>
+                    <w:rPr>
+                      <w:lang w:val="fr-FR"/>
+                    </w:rPr>
                     <w:t>iel</w:t>
                   </w:r>
                   <w:r>
-                    <w:t>d :</w:t>
-                  </w:r>
-                  <w:proofErr w:type="gramEnd"/>
-                  <w:r>
+                    <w:rPr>
+                      <w:lang w:val="fr-FR"/>
+                    </w:rPr>
+                    <w:t>d</w:t>
+                  </w:r>
+                  <w:proofErr w:type="spellEnd"/>
+                  <w:proofErr w:type="gramEnd"/>
+                  <w:r>
+                    <w:rPr>
+                      <w:lang w:val="fr-FR"/>
+                    </w:rPr>
+                    <w:t> :</w:t>
+                  </w:r>
+                  <w:r>
+                    <w:rPr>
+                      <w:lang w:val="fr-FR"/>
+                    </w:rPr>
                     <w:t xml:space="preserve"> </w:t>
                   </w:r>
-                  <w:r>
+                  <w:proofErr w:type="spellStart"/>
+                  <w:r>
+                    <w:rPr>
+                      <w:lang w:val="fr-FR"/>
+                    </w:rPr>
                     <w:t>Programming</w:t>
                   </w:r>
-                </w:p>
-                <w:p>
-                  <w:proofErr w:type="gramStart"/>
-                  <w:r>
-                    <w:t>name :</w:t>
-                  </w:r>
-                  <w:proofErr w:type="gramEnd"/>
-                  <w:r>
-                    <w:t xml:space="preserve"> (STRING) in PROGRAMMING</w:t>
+                  <w:proofErr w:type="spellEnd"/>
+                </w:p>
+                <w:p>
+                  <w:pPr>
+                    <w:rPr>
+                      <w:lang w:val="fr-FR"/>
+                    </w:rPr>
+                  </w:pPr>
+                  <w:proofErr w:type="spellStart"/>
+                  <w:proofErr w:type="gramStart"/>
+                  <w:r>
+                    <w:rPr>
+                      <w:lang w:val="fr-FR"/>
+                    </w:rPr>
+                    <w:t>name</w:t>
+                  </w:r>
+                  <w:proofErr w:type="spellEnd"/>
+                  <w:proofErr w:type="gramEnd"/>
+                  <w:r>
+                    <w:rPr>
+                      <w:lang w:val="fr-FR"/>
+                    </w:rPr>
+                    <w:t> : (STRING) in PROGRAMMING</w:t>
                   </w:r>
                 </w:p>
                 <w:p>
@@ -942,37 +1019,83 @@
             <v:textbox style="mso-next-textbox:#_x0000_s1036">
               <w:txbxContent>
                 <w:p>
-                  <w:proofErr w:type="spellStart"/>
-                  <w:proofErr w:type="gramStart"/>
-                  <w:r>
+                  <w:pPr>
+                    <w:rPr>
+                      <w:lang w:val="fr-FR"/>
+                    </w:rPr>
+                  </w:pPr>
+                  <w:proofErr w:type="spellStart"/>
+                  <w:proofErr w:type="gramStart"/>
+                  <w:r>
+                    <w:rPr>
+                      <w:lang w:val="fr-FR"/>
+                    </w:rPr>
                     <w:t>typeFilter</w:t>
                   </w:r>
                   <w:proofErr w:type="spellEnd"/>
-                  <w:r>
-                    <w:t> :</w:t>
-                  </w:r>
-                  <w:proofErr w:type="gramEnd"/>
-                  <w:r>
-                    <w:t> ‘Parameter’</w:t>
-                  </w:r>
-                </w:p>
-                <w:p>
-                  <w:proofErr w:type="gramStart"/>
-                  <w:r>
-                    <w:t>name :</w:t>
-                  </w:r>
-                  <w:proofErr w:type="gramEnd"/>
-                  <w:r>
-                    <w:t xml:space="preserve"> (string)</w:t>
-                  </w:r>
-                </w:p>
-                <w:p>
-                  <w:proofErr w:type="gramStart"/>
-                  <w:r>
+                  <w:proofErr w:type="gramEnd"/>
+                  <w:r>
+                    <w:rPr>
+                      <w:lang w:val="fr-FR"/>
+                    </w:rPr>
+                    <w:t> : ‘</w:t>
+                  </w:r>
+                  <w:proofErr w:type="spellStart"/>
+                  <w:r>
+                    <w:rPr>
+                      <w:lang w:val="fr-FR"/>
+                    </w:rPr>
+                    <w:t>Parameter</w:t>
+                  </w:r>
+                  <w:proofErr w:type="spellEnd"/>
+                  <w:r>
+                    <w:rPr>
+                      <w:lang w:val="fr-FR"/>
+                    </w:rPr>
+                    <w:t>’</w:t>
+                  </w:r>
+                </w:p>
+                <w:p>
+                  <w:pPr>
+                    <w:rPr>
+                      <w:lang w:val="fr-FR"/>
+                    </w:rPr>
+                  </w:pPr>
+                  <w:proofErr w:type="spellStart"/>
+                  <w:proofErr w:type="gramStart"/>
+                  <w:r>
+                    <w:rPr>
+                      <w:lang w:val="fr-FR"/>
+                    </w:rPr>
+                    <w:t>name</w:t>
+                  </w:r>
+                  <w:proofErr w:type="spellEnd"/>
+                  <w:proofErr w:type="gramEnd"/>
+                  <w:r>
+                    <w:rPr>
+                      <w:lang w:val="fr-FR"/>
+                    </w:rPr>
+                    <w:t> : (string)</w:t>
+                  </w:r>
+                </w:p>
+                <w:p>
+                  <w:pPr>
+                    <w:rPr>
+                      <w:lang w:val="fr-FR"/>
+                    </w:rPr>
+                  </w:pPr>
+                  <w:proofErr w:type="gramStart"/>
+                  <w:r>
+                    <w:rPr>
+                      <w:lang w:val="fr-FR"/>
+                    </w:rPr>
                     <w:t>in</w:t>
                   </w:r>
                   <w:proofErr w:type="gramEnd"/>
                   <w:r>
+                    <w:rPr>
+                      <w:lang w:val="fr-FR"/>
+                    </w:rPr>
                     <w:t xml:space="preserve"> PARAMETERS</w:t>
                   </w:r>
                 </w:p>
@@ -1260,671 +1383,7 @@
         </w:pict>
       </w:r>
     </w:p>
-    <w:p/>
-    <w:p/>
-    <w:p/>
-    <w:p/>
-    <w:p/>
-    <w:p/>
-    <w:p/>
-    <w:p/>
-    <w:p/>
-    <w:p/>
-    <w:p/>
-    <w:p/>
-    <w:p>
-      <w:pPr>
-        <w:tabs>
-          <w:tab w:val="left" w:pos="11021"/>
-        </w:tabs>
-      </w:pPr>
-      <w:r>
-        <w:tab/>
-      </w:r>
-    </w:p>
-    <w:p>
-      <w:pPr>
-        <w:tabs>
-          <w:tab w:val="left" w:pos="11021"/>
-        </w:tabs>
-      </w:pPr>
-    </w:p>
-    <w:p>
-      <w:pPr>
-        <w:tabs>
-          <w:tab w:val="left" w:pos="11021"/>
-        </w:tabs>
-      </w:pPr>
-    </w:p>
-    <w:p>
-      <w:pPr>
-        <w:tabs>
-          <w:tab w:val="left" w:pos="11021"/>
-        </w:tabs>
-      </w:pPr>
-    </w:p>
-    <w:p>
-      <w:pPr>
-        <w:tabs>
-          <w:tab w:val="left" w:pos="11021"/>
-        </w:tabs>
-      </w:pPr>
-    </w:p>
-    <w:p>
-      <w:pPr>
-        <w:tabs>
-          <w:tab w:val="left" w:pos="11021"/>
-        </w:tabs>
-        <w:jc w:val="center"/>
-      </w:pPr>
-      <w:r>
-        <w:lastRenderedPageBreak/>
-        <w:t xml:space="preserve">Metadata </w:t>
-      </w:r>
-    </w:p>
-    <w:tbl>
-      <w:tblPr>
-        <w:tblStyle w:val="TableGrid"/>
-        <w:tblW w:w="13435" w:type="dxa"/>
-        <w:tblLook w:val="04A0"/>
-      </w:tblPr>
-      <w:tblGrid>
-        <w:gridCol w:w="2448"/>
-        <w:gridCol w:w="7834"/>
-        <w:gridCol w:w="3153"/>
-      </w:tblGrid>
-      <w:tr>
-        <w:trPr>
-          <w:trHeight w:val="652"/>
-        </w:trPr>
-        <w:tc>
-          <w:tcPr>
-            <w:tcW w:w="4478" w:type="dxa"/>
-          </w:tcPr>
-          <w:p>
-            <w:pPr>
-              <w:tabs>
-                <w:tab w:val="left" w:pos="11021"/>
-              </w:tabs>
-              <w:jc w:val="center"/>
-            </w:pPr>
-            <w:r>
-              <w:t>P</w:t>
-            </w:r>
-            <w:r>
-              <w:t>arameter</w:t>
-            </w:r>
-          </w:p>
-        </w:tc>
-        <w:tc>
-          <w:tcPr>
-            <w:tcW w:w="4478" w:type="dxa"/>
-          </w:tcPr>
-          <w:p>
-            <w:pPr>
-              <w:tabs>
-                <w:tab w:val="left" w:pos="11021"/>
-              </w:tabs>
-              <w:jc w:val="center"/>
-            </w:pPr>
-            <w:proofErr w:type="spellStart"/>
-            <w:r>
-              <w:t>temperature,density,salinity,wavelengths,SSHA,GPS</w:t>
-            </w:r>
-            <w:proofErr w:type="spellEnd"/>
-            <w:r>
-              <w:t xml:space="preserve"> </w:t>
-            </w:r>
-            <w:proofErr w:type="spellStart"/>
-            <w:r>
-              <w:t>orbit,pressure,radiation,precipitation,concentration,water</w:t>
-            </w:r>
-            <w:proofErr w:type="spellEnd"/>
-            <w:r>
-              <w:t xml:space="preserve"> </w:t>
-            </w:r>
-            <w:proofErr w:type="spellStart"/>
-            <w:r>
-              <w:t>vapor</w:t>
-            </w:r>
-            <w:r>
-              <w:t>,pH,conductivity</w:t>
-            </w:r>
-            <w:proofErr w:type="spellEnd"/>
-          </w:p>
-          <w:p>
-            <w:pPr>
-              <w:tabs>
-                <w:tab w:val="left" w:pos="11021"/>
-              </w:tabs>
-              <w:jc w:val="center"/>
-            </w:pPr>
-          </w:p>
-        </w:tc>
-        <w:tc>
-          <w:tcPr>
-            <w:tcW w:w="4479" w:type="dxa"/>
-          </w:tcPr>
-          <w:p>
-            <w:pPr>
-              <w:tabs>
-                <w:tab w:val="left" w:pos="11021"/>
-              </w:tabs>
-              <w:jc w:val="center"/>
-            </w:pPr>
-            <w:r>
-              <w:t>list</w:t>
-            </w:r>
-          </w:p>
-        </w:tc>
-      </w:tr>
-      <w:tr>
-        <w:trPr>
-          <w:trHeight w:val="1462"/>
-        </w:trPr>
-        <w:tc>
-          <w:tcPr>
-            <w:tcW w:w="4478" w:type="dxa"/>
-          </w:tcPr>
-          <w:p>
-            <w:pPr>
-              <w:tabs>
-                <w:tab w:val="left" w:pos="11021"/>
-              </w:tabs>
-              <w:jc w:val="center"/>
-            </w:pPr>
-            <w:r>
-              <w:t>audience</w:t>
-            </w:r>
-          </w:p>
-        </w:tc>
-        <w:tc>
-          <w:tcPr>
-            <w:tcW w:w="4478" w:type="dxa"/>
-          </w:tcPr>
-          <w:p>
-            <w:pPr>
-              <w:tabs>
-                <w:tab w:val="left" w:pos="11021"/>
-              </w:tabs>
-            </w:pPr>
-            <w:r>
-              <w:t>programming:{</w:t>
-            </w:r>
-            <w:proofErr w:type="spellStart"/>
-            <w:r>
-              <w:t>development,software,AI,ML</w:t>
-            </w:r>
-            <w:proofErr w:type="spellEnd"/>
-            <w:r>
-              <w:t>}</w:t>
-            </w:r>
-          </w:p>
-          <w:p>
-            <w:pPr>
-              <w:tabs>
-                <w:tab w:val="left" w:pos="11021"/>
-              </w:tabs>
-            </w:pPr>
-            <w:r>
-              <w:t>research:{biology,chemistry,biology,meteorology,geology,astronomy,mathematics}</w:t>
-            </w:r>
-          </w:p>
-          <w:p>
-            <w:pPr>
-              <w:tabs>
-                <w:tab w:val="left" w:pos="11021"/>
-              </w:tabs>
-            </w:pPr>
-            <w:r>
-              <w:t xml:space="preserve">business:{ </w:t>
-            </w:r>
-            <w:proofErr w:type="spellStart"/>
-            <w:r>
-              <w:t>agriculture,maritim,defense,software</w:t>
-            </w:r>
-            <w:proofErr w:type="spellEnd"/>
-            <w:r>
-              <w:t>}</w:t>
-            </w:r>
-          </w:p>
-          <w:p>
-            <w:pPr>
-              <w:tabs>
-                <w:tab w:val="left" w:pos="11021"/>
-              </w:tabs>
-            </w:pPr>
-            <w:r>
-              <w:t>education:{chemistry,biology,physics,geology,management,mathematics,astronomy}</w:t>
-            </w:r>
-          </w:p>
-          <w:p>
-            <w:pPr>
-              <w:tabs>
-                <w:tab w:val="left" w:pos="11021"/>
-              </w:tabs>
-            </w:pPr>
-            <w:r>
-              <w:t>art:{null}</w:t>
-            </w:r>
-          </w:p>
-          <w:p>
-            <w:pPr>
-              <w:tabs>
-                <w:tab w:val="left" w:pos="11021"/>
-              </w:tabs>
-              <w:jc w:val="center"/>
-            </w:pPr>
-          </w:p>
-        </w:tc>
-        <w:tc>
-          <w:tcPr>
-            <w:tcW w:w="4479" w:type="dxa"/>
-          </w:tcPr>
-          <w:p>
-            <w:pPr>
-              <w:tabs>
-                <w:tab w:val="left" w:pos="11021"/>
-              </w:tabs>
-              <w:jc w:val="center"/>
-            </w:pPr>
-            <w:r>
-              <w:t>L</w:t>
-            </w:r>
-            <w:r>
-              <w:t>ist</w:t>
-            </w:r>
-            <w:r>
-              <w:t xml:space="preserve"> of objects</w:t>
-            </w:r>
-          </w:p>
-          <w:p>
-            <w:pPr>
-              <w:tabs>
-                <w:tab w:val="left" w:pos="11021"/>
-              </w:tabs>
-              <w:jc w:val="center"/>
-            </w:pPr>
-            <w:r>
-              <w:t>[{“field”:’’,”specialty”:’’}]</w:t>
-            </w:r>
-          </w:p>
-        </w:tc>
-      </w:tr>
-      <w:tr>
-        <w:trPr>
-          <w:trHeight w:val="518"/>
-        </w:trPr>
-        <w:tc>
-          <w:tcPr>
-            <w:tcW w:w="4478" w:type="dxa"/>
-          </w:tcPr>
-          <w:p>
-            <w:pPr>
-              <w:tabs>
-                <w:tab w:val="left" w:pos="11021"/>
-              </w:tabs>
-              <w:jc w:val="center"/>
-            </w:pPr>
-            <w:r>
-              <w:t>source</w:t>
-            </w:r>
-          </w:p>
-        </w:tc>
-        <w:tc>
-          <w:tcPr>
-            <w:tcW w:w="4478" w:type="dxa"/>
-          </w:tcPr>
-          <w:p>
-            <w:pPr>
-              <w:tabs>
-                <w:tab w:val="left" w:pos="11021"/>
-              </w:tabs>
-              <w:jc w:val="center"/>
-            </w:pPr>
-            <w:r>
-              <w:t>-----</w:t>
-            </w:r>
-            <w:r>
-              <w:t>(too many)</w:t>
-            </w:r>
-          </w:p>
-        </w:tc>
-        <w:tc>
-          <w:tcPr>
-            <w:tcW w:w="4479" w:type="dxa"/>
-          </w:tcPr>
-          <w:p>
-            <w:pPr>
-              <w:tabs>
-                <w:tab w:val="left" w:pos="11021"/>
-              </w:tabs>
-              <w:jc w:val="center"/>
-            </w:pPr>
-            <w:r>
-              <w:t>string</w:t>
-            </w:r>
-          </w:p>
-        </w:tc>
-      </w:tr>
-      <w:tr>
-        <w:trPr>
-          <w:trHeight w:val="518"/>
-        </w:trPr>
-        <w:tc>
-          <w:tcPr>
-            <w:tcW w:w="4478" w:type="dxa"/>
-          </w:tcPr>
-          <w:p>
-            <w:pPr>
-              <w:tabs>
-                <w:tab w:val="left" w:pos="11021"/>
-              </w:tabs>
-              <w:jc w:val="center"/>
-            </w:pPr>
-            <w:r>
-              <w:t>type File</w:t>
-            </w:r>
-          </w:p>
-          <w:p>
-            <w:pPr>
-              <w:tabs>
-                <w:tab w:val="left" w:pos="11021"/>
-              </w:tabs>
-              <w:jc w:val="center"/>
-            </w:pPr>
-            <w:r>
-              <w:t>(</w:t>
-            </w:r>
-            <w:proofErr w:type="spellStart"/>
-            <w:r>
-              <w:t>mediaType</w:t>
-            </w:r>
-            <w:proofErr w:type="spellEnd"/>
-            <w:r>
-              <w:t>)</w:t>
-            </w:r>
-          </w:p>
-        </w:tc>
-        <w:tc>
-          <w:tcPr>
-            <w:tcW w:w="4478" w:type="dxa"/>
-          </w:tcPr>
-          <w:p>
-            <w:pPr>
-              <w:tabs>
-                <w:tab w:val="left" w:pos="11021"/>
-              </w:tabs>
-              <w:jc w:val="center"/>
-            </w:pPr>
-            <w:r>
-              <w:t>text/html</w:t>
-            </w:r>
-          </w:p>
-          <w:p>
-            <w:pPr>
-              <w:tabs>
-                <w:tab w:val="left" w:pos="11021"/>
-              </w:tabs>
-              <w:jc w:val="center"/>
-            </w:pPr>
-            <w:r>
-              <w:t>image/jpeg</w:t>
-            </w:r>
-          </w:p>
-          <w:p>
-            <w:pPr>
-              <w:tabs>
-                <w:tab w:val="left" w:pos="11021"/>
-              </w:tabs>
-              <w:jc w:val="center"/>
-            </w:pPr>
-            <w:r>
-              <w:t>application/</w:t>
-            </w:r>
-            <w:proofErr w:type="spellStart"/>
-            <w:r>
-              <w:t>pdf</w:t>
-            </w:r>
-            <w:proofErr w:type="spellEnd"/>
-          </w:p>
-          <w:p>
-            <w:pPr>
-              <w:tabs>
-                <w:tab w:val="left" w:pos="11021"/>
-              </w:tabs>
-              <w:jc w:val="center"/>
-            </w:pPr>
-            <w:r>
-              <w:t>image/html</w:t>
-            </w:r>
-          </w:p>
-          <w:p>
-            <w:pPr>
-              <w:tabs>
-                <w:tab w:val="left" w:pos="11021"/>
-              </w:tabs>
-              <w:jc w:val="center"/>
-            </w:pPr>
-            <w:r>
-              <w:t>image/</w:t>
-            </w:r>
-            <w:proofErr w:type="spellStart"/>
-            <w:r>
-              <w:t>png</w:t>
-            </w:r>
-            <w:proofErr w:type="spellEnd"/>
-          </w:p>
-          <w:p>
-            <w:pPr>
-              <w:tabs>
-                <w:tab w:val="left" w:pos="11021"/>
-              </w:tabs>
-              <w:jc w:val="center"/>
-            </w:pPr>
-            <w:r>
-              <w:t>application/</w:t>
-            </w:r>
-            <w:proofErr w:type="spellStart"/>
-            <w:r>
-              <w:t>msword</w:t>
-            </w:r>
-            <w:proofErr w:type="spellEnd"/>
-          </w:p>
-          <w:p>
-            <w:pPr>
-              <w:tabs>
-                <w:tab w:val="left" w:pos="11021"/>
-              </w:tabs>
-              <w:jc w:val="center"/>
-            </w:pPr>
-            <w:r>
-              <w:t>text/</w:t>
-            </w:r>
-            <w:proofErr w:type="spellStart"/>
-            <w:r>
-              <w:t>csv</w:t>
-            </w:r>
-            <w:proofErr w:type="spellEnd"/>
-          </w:p>
-        </w:tc>
-        <w:tc>
-          <w:tcPr>
-            <w:tcW w:w="4479" w:type="dxa"/>
-          </w:tcPr>
-          <w:p>
-            <w:pPr>
-              <w:tabs>
-                <w:tab w:val="left" w:pos="11021"/>
-              </w:tabs>
-              <w:jc w:val="center"/>
-            </w:pPr>
-          </w:p>
-        </w:tc>
-      </w:tr>
-      <w:tr>
-        <w:trPr>
-          <w:trHeight w:val="518"/>
-        </w:trPr>
-        <w:tc>
-          <w:tcPr>
-            <w:tcW w:w="4478" w:type="dxa"/>
-          </w:tcPr>
-          <w:p>
-            <w:pPr>
-              <w:tabs>
-                <w:tab w:val="left" w:pos="11021"/>
-              </w:tabs>
-              <w:jc w:val="center"/>
-            </w:pPr>
-            <w:r>
-              <w:t>theme</w:t>
-            </w:r>
-          </w:p>
-        </w:tc>
-        <w:tc>
-          <w:tcPr>
-            <w:tcW w:w="4478" w:type="dxa"/>
-          </w:tcPr>
-          <w:p>
-            <w:pPr>
-              <w:tabs>
-                <w:tab w:val="left" w:pos="11021"/>
-              </w:tabs>
-              <w:jc w:val="center"/>
-            </w:pPr>
-          </w:p>
-        </w:tc>
-        <w:tc>
-          <w:tcPr>
-            <w:tcW w:w="4479" w:type="dxa"/>
-          </w:tcPr>
-          <w:p>
-            <w:pPr>
-              <w:tabs>
-                <w:tab w:val="left" w:pos="11021"/>
-              </w:tabs>
-              <w:jc w:val="center"/>
-            </w:pPr>
-            <w:r>
-              <w:t>list</w:t>
-            </w:r>
-          </w:p>
-        </w:tc>
-      </w:tr>
-      <w:tr>
-        <w:trPr>
-          <w:trHeight w:val="518"/>
-        </w:trPr>
-        <w:tc>
-          <w:tcPr>
-            <w:tcW w:w="4478" w:type="dxa"/>
-          </w:tcPr>
-          <w:p>
-            <w:pPr>
-              <w:tabs>
-                <w:tab w:val="left" w:pos="11021"/>
-              </w:tabs>
-              <w:jc w:val="center"/>
-            </w:pPr>
-            <w:r>
-              <w:t>language</w:t>
-            </w:r>
-          </w:p>
-        </w:tc>
-        <w:tc>
-          <w:tcPr>
-            <w:tcW w:w="4478" w:type="dxa"/>
-          </w:tcPr>
-          <w:p>
-            <w:pPr>
-              <w:tabs>
-                <w:tab w:val="left" w:pos="11021"/>
-              </w:tabs>
-              <w:jc w:val="center"/>
-            </w:pPr>
-            <w:r>
-              <w:t xml:space="preserve">normal :{ </w:t>
-            </w:r>
-            <w:proofErr w:type="spellStart"/>
-            <w:r>
-              <w:t>english,French</w:t>
-            </w:r>
-            <w:proofErr w:type="spellEnd"/>
-            <w:r>
-              <w:t>}</w:t>
-            </w:r>
-          </w:p>
-          <w:p>
-            <w:pPr>
-              <w:tabs>
-                <w:tab w:val="left" w:pos="11021"/>
-              </w:tabs>
-              <w:jc w:val="center"/>
-            </w:pPr>
-            <w:r>
-              <w:t>programming:{</w:t>
-            </w:r>
-            <w:proofErr w:type="spellStart"/>
-            <w:r>
-              <w:t>java,python,javascript</w:t>
-            </w:r>
-            <w:proofErr w:type="spellEnd"/>
-            <w:r>
-              <w:t>}</w:t>
-            </w:r>
-          </w:p>
-          <w:p>
-            <w:pPr>
-              <w:tabs>
-                <w:tab w:val="left" w:pos="11021"/>
-              </w:tabs>
-              <w:jc w:val="center"/>
-            </w:pPr>
-          </w:p>
-        </w:tc>
-        <w:tc>
-          <w:tcPr>
-            <w:tcW w:w="4479" w:type="dxa"/>
-          </w:tcPr>
-          <w:p>
-            <w:pPr>
-              <w:tabs>
-                <w:tab w:val="left" w:pos="11021"/>
-              </w:tabs>
-              <w:jc w:val="center"/>
-            </w:pPr>
-            <w:r>
-              <w:t>L</w:t>
-            </w:r>
-            <w:r>
-              <w:t>ist</w:t>
-            </w:r>
-            <w:r>
-              <w:t xml:space="preserve"> of objects</w:t>
-            </w:r>
-          </w:p>
-          <w:p>
-            <w:pPr>
-              <w:tabs>
-                <w:tab w:val="left" w:pos="11021"/>
-              </w:tabs>
-              <w:jc w:val="center"/>
-            </w:pPr>
-          </w:p>
-        </w:tc>
-      </w:tr>
-    </w:tbl>
-    <w:p>
-      <w:pPr>
-        <w:tabs>
-          <w:tab w:val="left" w:pos="11021"/>
-        </w:tabs>
-        <w:jc w:val="center"/>
-      </w:pPr>
-    </w:p>
     <w:sectPr>
-      <w:footerReference w:type="default" r:id="rId6"/>
       <w:pgSz w:w="15840" w:h="12240" w:orient="landscape"/>
       <w:pgMar w:top="1417" w:right="1417" w:bottom="1417" w:left="1417" w:header="720" w:footer="720" w:gutter="0"/>
       <w:cols w:space="720"/>
@@ -1957,35 +1416,6 @@
     </w:p>
   </w:endnote>
 </w:endnotes>
-</file>
-
-<file path=word/footer1.xml><?xml version="1.0" encoding="utf-8"?>
-<w:ftr xmlns:ve="http://schemas.openxmlformats.org/markup-compatibility/2006" xmlns:o="urn:schemas-microsoft-com:office:office" xmlns:r="http://schemas.openxmlformats.org/officeDocument/2006/relationships" xmlns:m="http://schemas.openxmlformats.org/officeDocument/2006/math" xmlns:v="urn:schemas-microsoft-com:vml" xmlns:wp="http://schemas.openxmlformats.org/drawingml/2006/wordprocessingDrawing" xmlns:w10="urn:schemas-microsoft-com:office:word" xmlns:w="http://schemas.openxmlformats.org/wordprocessingml/2006/main" xmlns:wne="http://schemas.microsoft.com/office/word/2006/wordml">
-  <w:p>
-    <w:pPr>
-      <w:pStyle w:val="Footer"/>
-      <w:rPr>
-        <w:lang w:val="fr-FR"/>
-      </w:rPr>
-    </w:pPr>
-  </w:p>
-  <w:p>
-    <w:pPr>
-      <w:pStyle w:val="Footer"/>
-      <w:rPr>
-        <w:lang w:val="fr-FR"/>
-      </w:rPr>
-    </w:pPr>
-  </w:p>
-  <w:p>
-    <w:pPr>
-      <w:pStyle w:val="Footer"/>
-      <w:rPr>
-        <w:lang w:val="fr-FR"/>
-      </w:rPr>
-    </w:pPr>
-  </w:p>
-</w:ftr>
 </file>
 
 <file path=word/footnotes.xml><?xml version="1.0" encoding="utf-8"?>
@@ -2249,32 +1679,6 @@
     <w:uiPriority w:val="99"/>
     <w:semiHidden/>
     <w:rsid w:val="00B85644"/>
-  </w:style>
-  <w:style w:type="table" w:styleId="TableGrid">
-    <w:name w:val="Table Grid"/>
-    <w:basedOn w:val="TableNormal"/>
-    <w:uiPriority w:val="59"/>
-    <w:rsid w:val="00AE5A72"/>
-    <w:pPr>
-      <w:spacing w:after="0" w:line="240" w:lineRule="auto"/>
-    </w:pPr>
-    <w:tblPr>
-      <w:tblInd w:w="0" w:type="dxa"/>
-      <w:tblBorders>
-        <w:top w:val="single" w:sz="4" w:space="0" w:color="auto"/>
-        <w:left w:val="single" w:sz="4" w:space="0" w:color="auto"/>
-        <w:bottom w:val="single" w:sz="4" w:space="0" w:color="auto"/>
-        <w:right w:val="single" w:sz="4" w:space="0" w:color="auto"/>
-        <w:insideH w:val="single" w:sz="4" w:space="0" w:color="auto"/>
-        <w:insideV w:val="single" w:sz="4" w:space="0" w:color="auto"/>
-      </w:tblBorders>
-      <w:tblCellMar>
-        <w:top w:w="0" w:type="dxa"/>
-        <w:left w:w="108" w:type="dxa"/>
-        <w:bottom w:w="0" w:type="dxa"/>
-        <w:right w:w="108" w:type="dxa"/>
-      </w:tblCellMar>
-    </w:tblPr>
   </w:style>
 </w:styles>
 </file>

</xml_diff>